<commit_message>
saving for the future
</commit_message>
<xml_diff>
--- a/src/test/resources/template_subject_plain.docx
+++ b/src/test/resources/template_subject_plain.docx
@@ -1326,7 +1326,25 @@
                                 <w:i/>
                                 <w:szCs w:val="22"/>
                               </w:rPr>
-                              <w:t>(Title)</w:t>
+                              <w:t>(</w:t>
+                            </w:r>
+                            <w:proofErr w:type="spellStart"/>
+                            <w:r>
+                              <w:rPr>
+                                <w:rFonts w:eastAsia="Calibri"/>
+                                <w:i/>
+                                <w:szCs w:val="22"/>
+                              </w:rPr>
+                              <w:t>Title</w:t>
+                            </w:r>
+                            <w:proofErr w:type="spellEnd"/>
+                            <w:r>
+                              <w:rPr>
+                                <w:rFonts w:eastAsia="Calibri"/>
+                                <w:i/>
+                                <w:szCs w:val="22"/>
+                              </w:rPr>
+                              <w:t>)</w:t>
                             </w:r>
                           </w:p>
                         </w:txbxContent>
@@ -1611,7 +1629,43 @@
                                 <w:i/>
                                 <w:spacing w:val="-4"/>
                               </w:rPr>
-                              <w:t>(User’s Copy)</w:t>
+                              <w:t>(</w:t>
+                            </w:r>
+                            <w:proofErr w:type="spellStart"/>
+                            <w:r>
+                              <w:rPr>
+                                <w:rFonts w:eastAsia="Calibri"/>
+                                <w:i/>
+                                <w:spacing w:val="-4"/>
+                              </w:rPr>
+                              <w:t>User’s</w:t>
+                            </w:r>
+                            <w:proofErr w:type="spellEnd"/>
+                            <w:r>
+                              <w:rPr>
+                                <w:rFonts w:eastAsia="Calibri"/>
+                                <w:i/>
+                                <w:spacing w:val="-4"/>
+                              </w:rPr>
+                              <w:t xml:space="preserve"> </w:t>
+                            </w:r>
+                            <w:proofErr w:type="spellStart"/>
+                            <w:r>
+                              <w:rPr>
+                                <w:rFonts w:eastAsia="Calibri"/>
+                                <w:i/>
+                                <w:spacing w:val="-4"/>
+                              </w:rPr>
+                              <w:t>Copy</w:t>
+                            </w:r>
+                            <w:proofErr w:type="spellEnd"/>
+                            <w:r>
+                              <w:rPr>
+                                <w:rFonts w:eastAsia="Calibri"/>
+                                <w:i/>
+                                <w:spacing w:val="-4"/>
+                              </w:rPr>
+                              <w:t>)</w:t>
                             </w:r>
                           </w:p>
                         </w:txbxContent>
@@ -2280,7 +2334,23 @@
                                 <w:rFonts w:eastAsia="Calibri"/>
                                 <w:i/>
                               </w:rPr>
-                              <w:t>(Valid from)</w:t>
+                              <w:t xml:space="preserve">(Valid </w:t>
+                            </w:r>
+                            <w:proofErr w:type="spellStart"/>
+                            <w:r>
+                              <w:rPr>
+                                <w:rFonts w:eastAsia="Calibri"/>
+                                <w:i/>
+                              </w:rPr>
+                              <w:t>from</w:t>
+                            </w:r>
+                            <w:proofErr w:type="spellEnd"/>
+                            <w:r>
+                              <w:rPr>
+                                <w:rFonts w:eastAsia="Calibri"/>
+                                <w:i/>
+                              </w:rPr>
+                              <w:t>)</w:t>
                             </w:r>
                           </w:p>
                         </w:txbxContent>
@@ -3682,13 +3752,45 @@
       </w:pPr>
       <w:bookmarkStart w:id="6" w:name="_Hlk46830208"/>
       <w:r>
-        <w:t>The subject here should be</w:t>
+        <w:t xml:space="preserve">The </w:t>
+      </w:r>
+      <w:proofErr w:type="spellStart"/>
+      <w:r>
+        <w:t>subject</w:t>
+      </w:r>
+      <w:proofErr w:type="spellEnd"/>
+      <w:r>
+        <w:t xml:space="preserve"> here </w:t>
+      </w:r>
+      <w:proofErr w:type="spellStart"/>
+      <w:r>
+        <w:t>should</w:t>
+      </w:r>
+      <w:proofErr w:type="spellEnd"/>
+      <w:r>
+        <w:t xml:space="preserve"> be</w:t>
       </w:r>
       <w:r>
         <w:t xml:space="preserve"> </w:t>
       </w:r>
       <w:r>
-        <w:t>’Arial Narrow’</w:t>
+        <w:t>’</w:t>
+      </w:r>
+      <w:proofErr w:type="spellStart"/>
+      <w:r>
+        <w:t>Arial</w:t>
+      </w:r>
+      <w:proofErr w:type="spellEnd"/>
+      <w:r>
+        <w:t xml:space="preserve"> </w:t>
+      </w:r>
+      <w:proofErr w:type="spellStart"/>
+      <w:r>
+        <w:t>Narrow</w:t>
+      </w:r>
+      <w:proofErr w:type="spellEnd"/>
+      <w:r>
+        <w:t>’</w:t>
       </w:r>
       <w:r>
         <w:t xml:space="preserve"> here:</w:t>
@@ -3698,9 +3800,11 @@
       <w:pPr>
         <w:pStyle w:val="12ArialNarrow"/>
       </w:pPr>
+      <w:proofErr w:type="spellStart"/>
       <w:r>
         <w:t>KeepSourceFormatting</w:t>
       </w:r>
+      <w:proofErr w:type="spellEnd"/>
       <w:r>
         <w:t xml:space="preserve">: </w:t>
       </w:r>
@@ -3710,8 +3814,117 @@
       <w:r>
         <w:t xml:space="preserve"> </w:t>
       </w:r>
+      <w:proofErr w:type="spellStart"/>
       <w:r>
-        <w:t>Copy all required styles to the destination document, generate unique style names if needed.</w:t>
+        <w:t>Copy</w:t>
+      </w:r>
+      <w:proofErr w:type="spellEnd"/>
+      <w:r>
+        <w:t xml:space="preserve"> </w:t>
+      </w:r>
+      <w:proofErr w:type="spellStart"/>
+      <w:r>
+        <w:t>all</w:t>
+      </w:r>
+      <w:proofErr w:type="spellEnd"/>
+      <w:r>
+        <w:t xml:space="preserve"> </w:t>
+      </w:r>
+      <w:proofErr w:type="spellStart"/>
+      <w:r>
+        <w:t>required</w:t>
+      </w:r>
+      <w:proofErr w:type="spellEnd"/>
+      <w:r>
+        <w:t xml:space="preserve"> </w:t>
+      </w:r>
+      <w:proofErr w:type="spellStart"/>
+      <w:r>
+        <w:t>styles</w:t>
+      </w:r>
+      <w:proofErr w:type="spellEnd"/>
+      <w:r>
+        <w:t xml:space="preserve"> </w:t>
+      </w:r>
+      <w:proofErr w:type="spellStart"/>
+      <w:r>
+        <w:t>to</w:t>
+      </w:r>
+      <w:proofErr w:type="spellEnd"/>
+      <w:r>
+        <w:t xml:space="preserve"> </w:t>
+      </w:r>
+      <w:proofErr w:type="spellStart"/>
+      <w:r>
+        <w:t>the</w:t>
+      </w:r>
+      <w:proofErr w:type="spellEnd"/>
+      <w:r>
+        <w:t xml:space="preserve"> </w:t>
+      </w:r>
+      <w:proofErr w:type="spellStart"/>
+      <w:r>
+        <w:t>destination</w:t>
+      </w:r>
+      <w:proofErr w:type="spellEnd"/>
+      <w:r>
+        <w:t xml:space="preserve"> </w:t>
+      </w:r>
+      <w:proofErr w:type="spellStart"/>
+      <w:r>
+        <w:t>document</w:t>
+      </w:r>
+      <w:proofErr w:type="spellEnd"/>
+      <w:r>
+        <w:t xml:space="preserve">, </w:t>
+      </w:r>
+      <w:proofErr w:type="spellStart"/>
+      <w:r>
+        <w:t>generate</w:t>
+      </w:r>
+      <w:proofErr w:type="spellEnd"/>
+      <w:r>
+        <w:t xml:space="preserve"> </w:t>
+      </w:r>
+      <w:proofErr w:type="spellStart"/>
+      <w:r>
+        <w:t>unique</w:t>
+      </w:r>
+      <w:proofErr w:type="spellEnd"/>
+      <w:r>
+        <w:t xml:space="preserve"> </w:t>
+      </w:r>
+      <w:proofErr w:type="spellStart"/>
+      <w:r>
+        <w:t>style</w:t>
+      </w:r>
+      <w:proofErr w:type="spellEnd"/>
+      <w:r>
+        <w:t xml:space="preserve"> </w:t>
+      </w:r>
+      <w:proofErr w:type="spellStart"/>
+      <w:r>
+        <w:t>names</w:t>
+      </w:r>
+      <w:proofErr w:type="spellEnd"/>
+      <w:r>
+        <w:t xml:space="preserve"> </w:t>
+      </w:r>
+      <w:proofErr w:type="spellStart"/>
+      <w:r>
+        <w:t>if</w:t>
+      </w:r>
+      <w:proofErr w:type="spellEnd"/>
+      <w:r>
+        <w:t xml:space="preserve"> </w:t>
+      </w:r>
+      <w:proofErr w:type="spellStart"/>
+      <w:r>
+        <w:t>needed</w:t>
+      </w:r>
+      <w:proofErr w:type="spellEnd"/>
+      <w:r>
+        <w:t>.</w:t>
       </w:r>
     </w:p>
     <w:p>
@@ -3722,10 +3935,7 @@
         <w:fldChar w:fldCharType="begin"/>
       </w:r>
       <w:r>
-        <w:instrText xml:space="preserve"> MERGEFIELD  Subje</w:instrText>
-      </w:r>
-      <w:r>
-        <w:instrText xml:space="preserve">ct.docx*  \* MERGEFORMAT </w:instrText>
+        <w:instrText xml:space="preserve"> MERGEFIELD  Subject.docx*  \* MERGEFORMAT </w:instrText>
       </w:r>
       <w:r>
         <w:fldChar w:fldCharType="separate"/>
@@ -3763,35 +3973,22 @@
     </w:p>
     <w:p/>
     <w:p>
-      <w:r>
-        <w:fldChar w:fldCharType="begin"/>
-      </w:r>
-      <w:r>
-        <w:instrText xml:space="preserve"> MERGEFIELD  Attachment[0]#  \* MERGEFORMAT </w:instrText>
-      </w:r>
-      <w:r>
-        <w:fldChar w:fldCharType="separate"/>
-      </w:r>
-      <w:r>
-        <w:rPr>
-          <w:noProof/>
-        </w:rPr>
-        <w:t>«Attachment[0]#»</w:t>
-      </w:r>
-      <w:r>
-        <w:rPr>
-          <w:noProof/>
-        </w:rPr>
-        <w:fldChar w:fldCharType="end"/>
-      </w:r>
-    </w:p>
-    <w:p>
-      <w:fldSimple w:instr=" MERGEFIELD  Attachment[1]#  \* MERGEFORMAT ">
+      <w:fldSimple w:instr=" MERGEFIELD  Attachment[0]*  \* MERGEFORMAT ">
         <w:r>
           <w:rPr>
             <w:noProof/>
           </w:rPr>
-          <w:t>«Attachment[1]#»</w:t>
+          <w:t>«Attachment[0]*»</w:t>
+        </w:r>
+      </w:fldSimple>
+    </w:p>
+    <w:p>
+      <w:fldSimple w:instr=" MERGEFIELD  Attachment[1]*  \* MERGEFORMAT ">
+        <w:r>
+          <w:rPr>
+            <w:noProof/>
+          </w:rPr>
+          <w:t>«Attachment[1]*»</w:t>
         </w:r>
       </w:fldSimple>
     </w:p>

</xml_diff>